<commit_message>
11-11 Conclusao da pagina de pesquisa
Concluida a pagina de pesquisa.
</commit_message>
<xml_diff>
--- a/Documentacao/ProjetodeSistemasI/Descrição do projeto.docx
+++ b/Documentacao/ProjetodeSistemasI/Descrição do projeto.docx
@@ -85,16 +85,7 @@
         <w:jc w:val="both"/>
       </w:pPr>
       <w:r>
-        <w:t>O middleware é parte essencial de um sistema de RFID pois é ele que realiza o processamento lógico d</w:t>
-      </w:r>
-      <w:r>
-        <w:t>esse</w:t>
-      </w:r>
-      <w:r>
-        <w:t xml:space="preserve"> sistema. Ele</w:t>
-      </w:r>
-      <w:r>
-        <w:t xml:space="preserve"> também</w:t>
+        <w:t>O middleware é parte essencial de um sistema de RFID pois é ele que</w:t>
       </w:r>
       <w:r>
         <w:t xml:space="preserve"> </w:t>
@@ -155,6 +146,22 @@
       <w:r>
         <w:t xml:space="preserve">sistema utilizado no </w:t>
       </w:r>
+      <w:proofErr w:type="spellStart"/>
+      <w:r>
+        <w:t>singleboard</w:t>
+      </w:r>
+      <w:proofErr w:type="spellEnd"/>
+      <w:r>
+        <w:t xml:space="preserve"> </w:t>
+      </w:r>
+      <w:proofErr w:type="spellStart"/>
+      <w:r>
+        <w:t>computer</w:t>
+      </w:r>
+      <w:proofErr w:type="spellEnd"/>
+      <w:r>
+        <w:t xml:space="preserve"> </w:t>
+      </w:r>
       <w:r>
         <w:t>Beaglebone</w:t>
       </w:r>
@@ -170,8 +177,14 @@
     <w:p>
       <w:pPr>
         <w:jc w:val="both"/>
-      </w:pPr>
-      <w:r>
+        <w:rPr>
+          <w:b/>
+        </w:rPr>
+      </w:pPr>
+      <w:r>
+        <w:rPr>
+          <w:b/>
+        </w:rPr>
         <w:t>Metodologia</w:t>
       </w:r>
     </w:p>
@@ -180,18 +193,132 @@
         <w:jc w:val="both"/>
       </w:pPr>
       <w:r>
-        <w:t xml:space="preserve">Documentação utilizada termo de abertura e cronograma a serem entregues na disciplina de gestão de projeto, para a matéria eletiva de Metodologias Ágeis </w:t>
-      </w:r>
-      <w:r>
-        <w:t xml:space="preserve">serão entregues os </w:t>
-      </w:r>
+        <w:t>Estão sendo escritos e entregues alguns artefatos que apoiarão o desenvolvimento do sistema</w:t>
+      </w:r>
+      <w:r>
+        <w:t xml:space="preserve"> </w:t>
+      </w:r>
+      <w:r>
+        <w:t xml:space="preserve">e que serão avaliados dentro de outras matérias. Até o momento foram desenvolvidos os seguintes documentos, o </w:t>
+      </w:r>
+      <w:r>
+        <w:t xml:space="preserve">termo de abertura e cronograma a serem entregues na disciplina de gestão de projeto, para a matéria eletiva de Metodologias Ágeis </w:t>
+      </w:r>
+      <w:r>
+        <w:t>serão entregues os documentos</w:t>
+      </w:r>
+      <w:r>
+        <w:t xml:space="preserve"> de </w:t>
+      </w:r>
+      <w:proofErr w:type="spellStart"/>
+      <w:r>
+        <w:t>Users</w:t>
+      </w:r>
+      <w:proofErr w:type="spellEnd"/>
+      <w:r>
+        <w:t xml:space="preserve"> </w:t>
+      </w:r>
+      <w:proofErr w:type="spellStart"/>
+      <w:r>
+        <w:t>Stories</w:t>
+      </w:r>
+      <w:proofErr w:type="spellEnd"/>
+      <w:r>
+        <w:t xml:space="preserve"> e protótipos do sistema em forma de </w:t>
+      </w:r>
+      <w:proofErr w:type="spellStart"/>
+      <w:r>
+        <w:t>wireframes</w:t>
+      </w:r>
+      <w:proofErr w:type="spellEnd"/>
+      <w:r>
+        <w:t xml:space="preserve"> e por fim, para a </w:t>
+      </w:r>
+      <w:r>
+        <w:t>matéria</w:t>
+      </w:r>
+      <w:r>
+        <w:t xml:space="preserve"> de Desenvolvimento Web </w:t>
+      </w:r>
+      <w:r>
+        <w:t>serão</w:t>
+      </w:r>
+      <w:r>
+        <w:t xml:space="preserve"> entregues </w:t>
+      </w:r>
+      <w:r>
+        <w:t>o esquema físico do banco de dados e uma lista das ferramentas e tecnologias utilizadas no desenvolvimento das páginas.</w:t>
+      </w:r>
+    </w:p>
+    <w:p>
+      <w:pPr>
+        <w:jc w:val="both"/>
+      </w:pPr>
+      <w:r>
+        <w:t xml:space="preserve">O sistema consiste em </w:t>
+      </w:r>
+      <w:r>
+        <w:t xml:space="preserve">duas partes, </w:t>
+      </w:r>
+      <w:r>
+        <w:t>o</w:t>
+      </w:r>
+      <w:r>
+        <w:t xml:space="preserve"> middleware em </w:t>
+      </w:r>
+      <w:proofErr w:type="spellStart"/>
+      <w:r>
+        <w:t>python</w:t>
+      </w:r>
+      <w:proofErr w:type="spellEnd"/>
+      <w:r>
+        <w:t xml:space="preserve"> responsável por intermediar a comunicação entre as antenas e o sistema de consulta que será desenvolvido em html5, </w:t>
+      </w:r>
+      <w:proofErr w:type="spellStart"/>
+      <w:r>
+        <w:t>php</w:t>
+      </w:r>
+      <w:proofErr w:type="spellEnd"/>
+      <w:r>
+        <w:t xml:space="preserve"> e </w:t>
+      </w:r>
+      <w:proofErr w:type="spellStart"/>
+      <w:r>
+        <w:t>javascript</w:t>
+      </w:r>
+      <w:proofErr w:type="spellEnd"/>
+      <w:r>
+        <w:t>.</w:t>
+      </w:r>
+      <w:r>
+        <w:t xml:space="preserve"> Para </w:t>
+      </w:r>
+      <w:r>
+        <w:t>realizar o versionamento do</w:t>
+      </w:r>
+      <w:r>
+        <w:t xml:space="preserve"> código durante o desenvolvimento </w:t>
+      </w:r>
+      <w:r>
+        <w:t>está</w:t>
+      </w:r>
+      <w:r>
+        <w:t xml:space="preserve"> sendo utilizado o </w:t>
+      </w:r>
+      <w:proofErr w:type="spellStart"/>
+      <w:r>
+        <w:t>Git</w:t>
+      </w:r>
+      <w:proofErr w:type="spellEnd"/>
+      <w:r>
+        <w:t xml:space="preserve"> e um repositório no GitHub.</w:t>
+      </w:r>
+    </w:p>
+    <w:p>
+      <w:pPr>
+        <w:jc w:val="both"/>
+      </w:pPr>
       <w:bookmarkStart w:id="0" w:name="_GoBack"/>
-      <w:r>
-        <w:t xml:space="preserve">documentos </w:t>
-      </w:r>
-      <w:r>
-        <w:t xml:space="preserve"> </w:t>
-      </w:r>
       <w:bookmarkEnd w:id="0"/>
     </w:p>
     <w:sectPr>

</xml_diff>

<commit_message>
11-18 Alterações no CSS
Alteração no css da página
</commit_message>
<xml_diff>
--- a/Documentacao/ProjetodeSistemasI/Descrição do projeto.docx
+++ b/Documentacao/ProjetodeSistemasI/Descrição do projeto.docx
@@ -2,32 +2,883 @@
 <file path=word/document.xml><?xml version="1.0" encoding="utf-8"?>
 <w:document xmlns:wpc="http://schemas.microsoft.com/office/word/2010/wordprocessingCanvas" xmlns:cx="http://schemas.microsoft.com/office/drawing/2014/chartex" xmlns:cx1="http://schemas.microsoft.com/office/drawing/2015/9/8/chartex" xmlns:mc="http://schemas.openxmlformats.org/markup-compatibility/2006" xmlns:o="urn:schemas-microsoft-com:office:office" xmlns:r="http://schemas.openxmlformats.org/officeDocument/2006/relationships" xmlns:m="http://schemas.openxmlformats.org/officeDocument/2006/math" xmlns:v="urn:schemas-microsoft-com:vml" xmlns:wp14="http://schemas.microsoft.com/office/word/2010/wordprocessingDrawing" xmlns:wp="http://schemas.openxmlformats.org/drawingml/2006/wordprocessingDrawing" xmlns:w10="urn:schemas-microsoft-com:office:word" xmlns:w="http://schemas.openxmlformats.org/wordprocessingml/2006/main" xmlns:w14="http://schemas.microsoft.com/office/word/2010/wordml" xmlns:w15="http://schemas.microsoft.com/office/word/2012/wordml" xmlns:w16se="http://schemas.microsoft.com/office/word/2015/wordml/symex" xmlns:wpg="http://schemas.microsoft.com/office/word/2010/wordprocessingGroup" xmlns:wpi="http://schemas.microsoft.com/office/word/2010/wordprocessingInk" xmlns:wne="http://schemas.microsoft.com/office/word/2006/wordml" xmlns:wps="http://schemas.microsoft.com/office/word/2010/wordprocessingShape" mc:Ignorable="w14 w15 w16se wp14">
   <w:body>
-    <w:p>
-      <w:pPr>
-        <w:jc w:val="center"/>
+    <w:sdt>
+      <w:sdtPr>
+        <w:id w:val="961462893"/>
+        <w:docPartObj>
+          <w:docPartGallery w:val="Cover Pages"/>
+          <w:docPartUnique/>
+        </w:docPartObj>
+      </w:sdtPr>
+      <w:sdtEndPr>
         <w:rPr>
           <w:b/>
         </w:rPr>
-      </w:pPr>
-      <w:r>
+      </w:sdtEndPr>
+      <w:sdtContent>
+        <w:p/>
+        <w:p>
+          <w:pPr>
+            <w:spacing w:after="160" w:line="259" w:lineRule="auto"/>
+            <w:rPr>
+              <w:b/>
+            </w:rPr>
+          </w:pPr>
+          <w:r>
+            <w:rPr>
+              <w:noProof/>
+            </w:rPr>
+            <mc:AlternateContent>
+              <mc:Choice Requires="wps">
+                <w:drawing>
+                  <wp:anchor distT="0" distB="0" distL="182880" distR="182880" simplePos="0" relativeHeight="251660288" behindDoc="0" locked="0" layoutInCell="1" allowOverlap="1" wp14:anchorId="0C071644" wp14:editId="06EDE15C">
+                    <wp:simplePos x="0" y="0"/>
+                    <mc:AlternateContent>
+                      <mc:Choice Requires="wp14">
+                        <wp:positionH relativeFrom="margin">
+                          <wp14:pctPosHOffset>7700</wp14:pctPosHOffset>
+                        </wp:positionH>
+                      </mc:Choice>
+                      <mc:Fallback>
+                        <wp:positionH relativeFrom="page">
+                          <wp:posOffset>1511935</wp:posOffset>
+                        </wp:positionH>
+                      </mc:Fallback>
+                    </mc:AlternateContent>
+                    <mc:AlternateContent>
+                      <mc:Choice Requires="wp14">
+                        <wp:positionV relativeFrom="page">
+                          <wp14:pctPosVOffset>54000</wp14:pctPosVOffset>
+                        </wp:positionV>
+                      </mc:Choice>
+                      <mc:Fallback>
+                        <wp:positionV relativeFrom="page">
+                          <wp:posOffset>5431155</wp:posOffset>
+                        </wp:positionV>
+                      </mc:Fallback>
+                    </mc:AlternateContent>
+                    <wp:extent cx="4686300" cy="6720840"/>
+                    <wp:effectExtent l="0" t="0" r="10160" b="3810"/>
+                    <wp:wrapSquare wrapText="bothSides"/>
+                    <wp:docPr id="131" name="Caixa de Texto 131"/>
+                    <wp:cNvGraphicFramePr/>
+                    <a:graphic xmlns:a="http://schemas.openxmlformats.org/drawingml/2006/main">
+                      <a:graphicData uri="http://schemas.microsoft.com/office/word/2010/wordprocessingShape">
+                        <wps:wsp>
+                          <wps:cNvSpPr txBox="1"/>
+                          <wps:spPr>
+                            <a:xfrm>
+                              <a:off x="0" y="0"/>
+                              <a:ext cx="4686300" cy="6720840"/>
+                            </a:xfrm>
+                            <a:prstGeom prst="rect">
+                              <a:avLst/>
+                            </a:prstGeom>
+                            <a:noFill/>
+                            <a:ln w="6350">
+                              <a:noFill/>
+                            </a:ln>
+                            <a:effectLst/>
+                          </wps:spPr>
+                          <wps:style>
+                            <a:lnRef idx="0">
+                              <a:schemeClr val="accent1"/>
+                            </a:lnRef>
+                            <a:fillRef idx="0">
+                              <a:schemeClr val="accent1"/>
+                            </a:fillRef>
+                            <a:effectRef idx="0">
+                              <a:schemeClr val="accent1"/>
+                            </a:effectRef>
+                            <a:fontRef idx="minor">
+                              <a:schemeClr val="dk1"/>
+                            </a:fontRef>
+                          </wps:style>
+                          <wps:txbx>
+                            <w:txbxContent>
+                              <w:p>
+                                <w:pPr>
+                                  <w:pStyle w:val="SemEspaamento"/>
+                                  <w:spacing w:before="40" w:after="560" w:line="216" w:lineRule="auto"/>
+                                  <w:jc w:val="both"/>
+                                  <w:rPr>
+                                    <w:color w:val="5B9BD5" w:themeColor="accent1"/>
+                                    <w:sz w:val="72"/>
+                                    <w:szCs w:val="72"/>
+                                  </w:rPr>
+                                </w:pPr>
+                                <w:sdt>
+                                  <w:sdtPr>
+                                    <w:rPr>
+                                      <w:color w:val="5B9BD5" w:themeColor="accent1"/>
+                                      <w:sz w:val="48"/>
+                                      <w:szCs w:val="72"/>
+                                    </w:rPr>
+                                    <w:alias w:val="Título"/>
+                                    <w:tag w:val=""/>
+                                    <w:id w:val="-126396719"/>
+                                    <w:dataBinding w:prefixMappings="xmlns:ns0='http://purl.org/dc/elements/1.1/' xmlns:ns1='http://schemas.openxmlformats.org/package/2006/metadata/core-properties' " w:xpath="/ns1:coreProperties[1]/ns0:title[1]" w:storeItemID="{6C3C8BC8-F283-45AE-878A-BAB7291924A1}"/>
+                                    <w:text/>
+                                  </w:sdtPr>
+                                  <w:sdtContent>
+                                    <w:r>
+                                      <w:rPr>
+                                        <w:color w:val="5B9BD5" w:themeColor="accent1"/>
+                                        <w:sz w:val="48"/>
+                                        <w:szCs w:val="72"/>
+                                      </w:rPr>
+                                      <w:t xml:space="preserve">Middleware para sistema de localização de material bibliotecário </w:t>
+                                    </w:r>
+                                    <w:r>
+                                      <w:rPr>
+                                        <w:color w:val="5B9BD5" w:themeColor="accent1"/>
+                                        <w:sz w:val="48"/>
+                                        <w:szCs w:val="72"/>
+                                      </w:rPr>
+                                      <w:t>baseado em RFID</w:t>
+                                    </w:r>
+                                  </w:sdtContent>
+                                </w:sdt>
+                              </w:p>
+                              <w:sdt>
+                                <w:sdtPr>
+                                  <w:rPr>
+                                    <w:caps/>
+                                    <w:color w:val="1F3864" w:themeColor="accent5" w:themeShade="80"/>
+                                    <w:sz w:val="28"/>
+                                    <w:szCs w:val="28"/>
+                                  </w:rPr>
+                                  <w:alias w:val="Subtítulo"/>
+                                  <w:tag w:val=""/>
+                                  <w:id w:val="-643588668"/>
+                                  <w:dataBinding w:prefixMappings="xmlns:ns0='http://purl.org/dc/elements/1.1/' xmlns:ns1='http://schemas.openxmlformats.org/package/2006/metadata/core-properties' " w:xpath="/ns1:coreProperties[1]/ns0:subject[1]" w:storeItemID="{6C3C8BC8-F283-45AE-878A-BAB7291924A1}"/>
+                                  <w:text/>
+                                </w:sdtPr>
+                                <w:sdtContent>
+                                  <w:p>
+                                    <w:pPr>
+                                      <w:pStyle w:val="SemEspaamento"/>
+                                      <w:spacing w:before="40" w:after="40"/>
+                                      <w:rPr>
+                                        <w:caps/>
+                                        <w:color w:val="1F3864" w:themeColor="accent5" w:themeShade="80"/>
+                                        <w:sz w:val="28"/>
+                                        <w:szCs w:val="28"/>
+                                      </w:rPr>
+                                    </w:pPr>
+                                    <w:r>
+                                      <w:rPr>
+                                        <w:caps/>
+                                        <w:color w:val="1F3864" w:themeColor="accent5" w:themeShade="80"/>
+                                        <w:sz w:val="28"/>
+                                        <w:szCs w:val="28"/>
+                                      </w:rPr>
+                                      <w:t>Trabalho interdisciplinar</w:t>
+                                    </w:r>
+                                  </w:p>
+                                </w:sdtContent>
+                              </w:sdt>
+                              <w:sdt>
+                                <w:sdtPr>
+                                  <w:rPr>
+                                    <w:caps/>
+                                    <w:color w:val="4472C4" w:themeColor="accent5"/>
+                                    <w:sz w:val="24"/>
+                                    <w:szCs w:val="24"/>
+                                  </w:rPr>
+                                  <w:alias w:val="Autor"/>
+                                  <w:tag w:val=""/>
+                                  <w:id w:val="-967038650"/>
+                                  <w:dataBinding w:prefixMappings="xmlns:ns0='http://purl.org/dc/elements/1.1/' xmlns:ns1='http://schemas.openxmlformats.org/package/2006/metadata/core-properties' " w:xpath="/ns1:coreProperties[1]/ns0:creator[1]" w:storeItemID="{6C3C8BC8-F283-45AE-878A-BAB7291924A1}"/>
+                                  <w:text/>
+                                </w:sdtPr>
+                                <w:sdtContent>
+                                  <w:p>
+                                    <w:pPr>
+                                      <w:pStyle w:val="SemEspaamento"/>
+                                      <w:spacing w:before="80" w:after="40"/>
+                                      <w:rPr>
+                                        <w:caps/>
+                                        <w:color w:val="4472C4" w:themeColor="accent5"/>
+                                        <w:sz w:val="24"/>
+                                        <w:szCs w:val="24"/>
+                                      </w:rPr>
+                                    </w:pPr>
+                                    <w:r>
+                                      <w:rPr>
+                                        <w:caps/>
+                                        <w:color w:val="4472C4" w:themeColor="accent5"/>
+                                        <w:sz w:val="24"/>
+                                        <w:szCs w:val="24"/>
+                                      </w:rPr>
+                                      <w:t>Diogenes Galileu</w:t>
+                                    </w:r>
+                                  </w:p>
+                                </w:sdtContent>
+                              </w:sdt>
+                            </w:txbxContent>
+                          </wps:txbx>
+                          <wps:bodyPr rot="0" spcFirstLastPara="0" vertOverflow="overflow" horzOverflow="overflow" vert="horz" wrap="square" lIns="0" tIns="0" rIns="0" bIns="0" numCol="1" spcCol="0" rtlCol="0" fromWordArt="0" anchor="t" anchorCtr="0" forceAA="0" compatLnSpc="1">
+                            <a:prstTxWarp prst="textNoShape">
+                              <a:avLst/>
+                            </a:prstTxWarp>
+                            <a:spAutoFit/>
+                          </wps:bodyPr>
+                        </wps:wsp>
+                      </a:graphicData>
+                    </a:graphic>
+                    <wp14:sizeRelH relativeFrom="margin">
+                      <wp14:pctWidth>79000</wp14:pctWidth>
+                    </wp14:sizeRelH>
+                    <wp14:sizeRelV relativeFrom="page">
+                      <wp14:pctHeight>35000</wp14:pctHeight>
+                    </wp14:sizeRelV>
+                  </wp:anchor>
+                </w:drawing>
+              </mc:Choice>
+              <mc:Fallback>
+                <w:pict>
+                  <v:shapetype w14:anchorId="0C071644" id="_x0000_t202" coordsize="21600,21600" o:spt="202" path="m,l,21600r21600,l21600,xe">
+                    <v:stroke joinstyle="miter"/>
+                    <v:path gradientshapeok="t" o:connecttype="rect"/>
+                  </v:shapetype>
+                  <v:shape id="Caixa de Texto 131" o:spid="_x0000_s1026" type="#_x0000_t202" style="position:absolute;margin-left:0;margin-top:0;width:369pt;height:529.2pt;z-index:251660288;visibility:visible;mso-wrap-style:square;mso-width-percent:790;mso-height-percent:350;mso-left-percent:77;mso-top-percent:540;mso-wrap-distance-left:14.4pt;mso-wrap-distance-top:0;mso-wrap-distance-right:14.4pt;mso-wrap-distance-bottom:0;mso-position-horizontal-relative:margin;mso-position-vertical-relative:page;mso-width-percent:790;mso-height-percent:350;mso-left-percent:77;mso-top-percent:540;mso-width-relative:margin;mso-height-relative:page;v-text-anchor:top" o:gfxdata="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" filled="f" stroked="f" strokeweight=".5pt">
+                    <v:textbox style="mso-fit-shape-to-text:t" inset="0,0,0,0">
+                      <w:txbxContent>
+                        <w:p>
+                          <w:pPr>
+                            <w:pStyle w:val="SemEspaamento"/>
+                            <w:spacing w:before="40" w:after="560" w:line="216" w:lineRule="auto"/>
+                            <w:jc w:val="both"/>
+                            <w:rPr>
+                              <w:color w:val="5B9BD5" w:themeColor="accent1"/>
+                              <w:sz w:val="72"/>
+                              <w:szCs w:val="72"/>
+                            </w:rPr>
+                          </w:pPr>
+                          <w:sdt>
+                            <w:sdtPr>
+                              <w:rPr>
+                                <w:color w:val="5B9BD5" w:themeColor="accent1"/>
+                                <w:sz w:val="48"/>
+                                <w:szCs w:val="72"/>
+                              </w:rPr>
+                              <w:alias w:val="Título"/>
+                              <w:tag w:val=""/>
+                              <w:id w:val="-126396719"/>
+                              <w:dataBinding w:prefixMappings="xmlns:ns0='http://purl.org/dc/elements/1.1/' xmlns:ns1='http://schemas.openxmlformats.org/package/2006/metadata/core-properties' " w:xpath="/ns1:coreProperties[1]/ns0:title[1]" w:storeItemID="{6C3C8BC8-F283-45AE-878A-BAB7291924A1}"/>
+                              <w:text/>
+                            </w:sdtPr>
+                            <w:sdtContent>
+                              <w:r>
+                                <w:rPr>
+                                  <w:color w:val="5B9BD5" w:themeColor="accent1"/>
+                                  <w:sz w:val="48"/>
+                                  <w:szCs w:val="72"/>
+                                </w:rPr>
+                                <w:t xml:space="preserve">Middleware para sistema de localização de material bibliotecário </w:t>
+                              </w:r>
+                              <w:r>
+                                <w:rPr>
+                                  <w:color w:val="5B9BD5" w:themeColor="accent1"/>
+                                  <w:sz w:val="48"/>
+                                  <w:szCs w:val="72"/>
+                                </w:rPr>
+                                <w:t>baseado em RFID</w:t>
+                              </w:r>
+                            </w:sdtContent>
+                          </w:sdt>
+                        </w:p>
+                        <w:sdt>
+                          <w:sdtPr>
+                            <w:rPr>
+                              <w:caps/>
+                              <w:color w:val="1F3864" w:themeColor="accent5" w:themeShade="80"/>
+                              <w:sz w:val="28"/>
+                              <w:szCs w:val="28"/>
+                            </w:rPr>
+                            <w:alias w:val="Subtítulo"/>
+                            <w:tag w:val=""/>
+                            <w:id w:val="-643588668"/>
+                            <w:dataBinding w:prefixMappings="xmlns:ns0='http://purl.org/dc/elements/1.1/' xmlns:ns1='http://schemas.openxmlformats.org/package/2006/metadata/core-properties' " w:xpath="/ns1:coreProperties[1]/ns0:subject[1]" w:storeItemID="{6C3C8BC8-F283-45AE-878A-BAB7291924A1}"/>
+                            <w:text/>
+                          </w:sdtPr>
+                          <w:sdtContent>
+                            <w:p>
+                              <w:pPr>
+                                <w:pStyle w:val="SemEspaamento"/>
+                                <w:spacing w:before="40" w:after="40"/>
+                                <w:rPr>
+                                  <w:caps/>
+                                  <w:color w:val="1F3864" w:themeColor="accent5" w:themeShade="80"/>
+                                  <w:sz w:val="28"/>
+                                  <w:szCs w:val="28"/>
+                                </w:rPr>
+                              </w:pPr>
+                              <w:r>
+                                <w:rPr>
+                                  <w:caps/>
+                                  <w:color w:val="1F3864" w:themeColor="accent5" w:themeShade="80"/>
+                                  <w:sz w:val="28"/>
+                                  <w:szCs w:val="28"/>
+                                </w:rPr>
+                                <w:t>Trabalho interdisciplinar</w:t>
+                              </w:r>
+                            </w:p>
+                          </w:sdtContent>
+                        </w:sdt>
+                        <w:sdt>
+                          <w:sdtPr>
+                            <w:rPr>
+                              <w:caps/>
+                              <w:color w:val="4472C4" w:themeColor="accent5"/>
+                              <w:sz w:val="24"/>
+                              <w:szCs w:val="24"/>
+                            </w:rPr>
+                            <w:alias w:val="Autor"/>
+                            <w:tag w:val=""/>
+                            <w:id w:val="-967038650"/>
+                            <w:dataBinding w:prefixMappings="xmlns:ns0='http://purl.org/dc/elements/1.1/' xmlns:ns1='http://schemas.openxmlformats.org/package/2006/metadata/core-properties' " w:xpath="/ns1:coreProperties[1]/ns0:creator[1]" w:storeItemID="{6C3C8BC8-F283-45AE-878A-BAB7291924A1}"/>
+                            <w:text/>
+                          </w:sdtPr>
+                          <w:sdtContent>
+                            <w:p>
+                              <w:pPr>
+                                <w:pStyle w:val="SemEspaamento"/>
+                                <w:spacing w:before="80" w:after="40"/>
+                                <w:rPr>
+                                  <w:caps/>
+                                  <w:color w:val="4472C4" w:themeColor="accent5"/>
+                                  <w:sz w:val="24"/>
+                                  <w:szCs w:val="24"/>
+                                </w:rPr>
+                              </w:pPr>
+                              <w:r>
+                                <w:rPr>
+                                  <w:caps/>
+                                  <w:color w:val="4472C4" w:themeColor="accent5"/>
+                                  <w:sz w:val="24"/>
+                                  <w:szCs w:val="24"/>
+                                </w:rPr>
+                                <w:t>Diogenes Galileu</w:t>
+                              </w:r>
+                            </w:p>
+                          </w:sdtContent>
+                        </w:sdt>
+                      </w:txbxContent>
+                    </v:textbox>
+                    <w10:wrap type="square" anchorx="margin" anchory="page"/>
+                  </v:shape>
+                </w:pict>
+              </mc:Fallback>
+            </mc:AlternateContent>
+          </w:r>
+          <w:r>
+            <w:rPr>
+              <w:noProof/>
+            </w:rPr>
+            <mc:AlternateContent>
+              <mc:Choice Requires="wps">
+                <w:drawing>
+                  <wp:anchor distT="0" distB="0" distL="114300" distR="114300" simplePos="0" relativeHeight="251659264" behindDoc="0" locked="0" layoutInCell="1" allowOverlap="1" wp14:anchorId="6EEB31CE" wp14:editId="4FE28C31">
+                    <wp:simplePos x="0" y="0"/>
+                    <wp:positionH relativeFrom="margin">
+                      <wp:align>right</wp:align>
+                    </wp:positionH>
+                    <mc:AlternateContent>
+                      <mc:Choice Requires="wp14">
+                        <wp:positionV relativeFrom="page">
+                          <wp14:pctPosVOffset>2300</wp14:pctPosVOffset>
+                        </wp:positionV>
+                      </mc:Choice>
+                      <mc:Fallback>
+                        <wp:positionV relativeFrom="page">
+                          <wp:posOffset>231140</wp:posOffset>
+                        </wp:positionV>
+                      </mc:Fallback>
+                    </mc:AlternateContent>
+                    <wp:extent cx="594360" cy="987552"/>
+                    <wp:effectExtent l="0" t="0" r="0" b="5080"/>
+                    <wp:wrapNone/>
+                    <wp:docPr id="132" name="Retângulo 132"/>
+                    <wp:cNvGraphicFramePr>
+                      <a:graphicFrameLocks xmlns:a="http://schemas.openxmlformats.org/drawingml/2006/main" noChangeAspect="1"/>
+                    </wp:cNvGraphicFramePr>
+                    <a:graphic xmlns:a="http://schemas.openxmlformats.org/drawingml/2006/main">
+                      <a:graphicData uri="http://schemas.microsoft.com/office/word/2010/wordprocessingShape">
+                        <wps:wsp>
+                          <wps:cNvSpPr>
+                            <a:spLocks noChangeAspect="1"/>
+                          </wps:cNvSpPr>
+                          <wps:spPr>
+                            <a:xfrm>
+                              <a:off x="0" y="0"/>
+                              <a:ext cx="594360" cy="987552"/>
+                            </a:xfrm>
+                            <a:prstGeom prst="rect">
+                              <a:avLst/>
+                            </a:prstGeom>
+                            <a:ln>
+                              <a:noFill/>
+                            </a:ln>
+                          </wps:spPr>
+                          <wps:style>
+                            <a:lnRef idx="2">
+                              <a:schemeClr val="accent1">
+                                <a:shade val="50000"/>
+                              </a:schemeClr>
+                            </a:lnRef>
+                            <a:fillRef idx="1">
+                              <a:schemeClr val="accent1"/>
+                            </a:fillRef>
+                            <a:effectRef idx="0">
+                              <a:schemeClr val="accent1"/>
+                            </a:effectRef>
+                            <a:fontRef idx="minor">
+                              <a:schemeClr val="lt1"/>
+                            </a:fontRef>
+                          </wps:style>
+                          <wps:txbx>
+                            <w:txbxContent>
+                              <w:sdt>
+                                <w:sdtPr>
+                                  <w:rPr>
+                                    <w:color w:val="FFFFFF" w:themeColor="background1"/>
+                                    <w:sz w:val="24"/>
+                                    <w:szCs w:val="24"/>
+                                  </w:rPr>
+                                  <w:alias w:val="Ano"/>
+                                  <w:tag w:val=""/>
+                                  <w:id w:val="-1619128780"/>
+                                  <w:dataBinding w:prefixMappings="xmlns:ns0='http://schemas.microsoft.com/office/2006/coverPageProps' " w:xpath="/ns0:CoverPageProperties[1]/ns0:PublishDate[1]" w:storeItemID="{55AF091B-3C7A-41E3-B477-F2FDAA23CFDA}"/>
+                                  <w:date w:fullDate="2015-01-01T00:00:00Z">
+                                    <w:dateFormat w:val="yyyy"/>
+                                    <w:lid w:val="pt-BR"/>
+                                    <w:storeMappedDataAs w:val="dateTime"/>
+                                    <w:calendar w:val="gregorian"/>
+                                  </w:date>
+                                </w:sdtPr>
+                                <w:sdtContent>
+                                  <w:p>
+                                    <w:pPr>
+                                      <w:pStyle w:val="SemEspaamento"/>
+                                      <w:jc w:val="right"/>
+                                      <w:rPr>
+                                        <w:color w:val="FFFFFF" w:themeColor="background1"/>
+                                        <w:sz w:val="24"/>
+                                        <w:szCs w:val="24"/>
+                                      </w:rPr>
+                                    </w:pPr>
+                                    <w:r>
+                                      <w:rPr>
+                                        <w:color w:val="FFFFFF" w:themeColor="background1"/>
+                                        <w:sz w:val="24"/>
+                                        <w:szCs w:val="24"/>
+                                      </w:rPr>
+                                      <w:t>2015</w:t>
+                                    </w:r>
+                                  </w:p>
+                                </w:sdtContent>
+                              </w:sdt>
+                            </w:txbxContent>
+                          </wps:txbx>
+                          <wps:bodyPr rot="0" spcFirstLastPara="0" vertOverflow="overflow" horzOverflow="overflow" vert="horz" wrap="square" lIns="45720" tIns="45720" rIns="45720" bIns="45720" numCol="1" spcCol="0" rtlCol="0" fromWordArt="0" anchor="b" anchorCtr="0" forceAA="0" compatLnSpc="1">
+                            <a:prstTxWarp prst="textNoShape">
+                              <a:avLst/>
+                            </a:prstTxWarp>
+                            <a:noAutofit/>
+                          </wps:bodyPr>
+                        </wps:wsp>
+                      </a:graphicData>
+                    </a:graphic>
+                    <wp14:sizeRelH relativeFrom="page">
+                      <wp14:pctWidth>7600</wp14:pctWidth>
+                    </wp14:sizeRelH>
+                    <wp14:sizeRelV relativeFrom="page">
+                      <wp14:pctHeight>9800</wp14:pctHeight>
+                    </wp14:sizeRelV>
+                  </wp:anchor>
+                </w:drawing>
+              </mc:Choice>
+              <mc:Fallback>
+                <w:pict>
+                  <v:rect w14:anchorId="6EEB31CE" id="Retângulo 132" o:spid="_x0000_s1027" style="position:absolute;margin-left:-4.4pt;margin-top:0;width:46.8pt;height:77.75pt;z-index:251659264;visibility:visible;mso-wrap-style:square;mso-width-percent:76;mso-height-percent:98;mso-top-percent:23;mso-wrap-distance-left:9pt;mso-wrap-distance-top:0;mso-wrap-distance-right:9pt;mso-wrap-distance-bottom:0;mso-position-horizontal:right;mso-position-horizontal-relative:margin;mso-position-vertical-relative:page;mso-width-percent:76;mso-height-percent:98;mso-top-percent:23;mso-width-relative:page;mso-height-relative:page;v-text-anchor:bottom" o:gfxdata="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" fillcolor="#5b9bd5 [3204]" stroked="f" strokeweight="1pt">
+                    <v:path arrowok="t"/>
+                    <o:lock v:ext="edit" aspectratio="t"/>
+                    <v:textbox inset="3.6pt,,3.6pt">
+                      <w:txbxContent>
+                        <w:sdt>
+                          <w:sdtPr>
+                            <w:rPr>
+                              <w:color w:val="FFFFFF" w:themeColor="background1"/>
+                              <w:sz w:val="24"/>
+                              <w:szCs w:val="24"/>
+                            </w:rPr>
+                            <w:alias w:val="Ano"/>
+                            <w:tag w:val=""/>
+                            <w:id w:val="-1619128780"/>
+                            <w:dataBinding w:prefixMappings="xmlns:ns0='http://schemas.microsoft.com/office/2006/coverPageProps' " w:xpath="/ns0:CoverPageProperties[1]/ns0:PublishDate[1]" w:storeItemID="{55AF091B-3C7A-41E3-B477-F2FDAA23CFDA}"/>
+                            <w:date w:fullDate="2015-01-01T00:00:00Z">
+                              <w:dateFormat w:val="yyyy"/>
+                              <w:lid w:val="pt-BR"/>
+                              <w:storeMappedDataAs w:val="dateTime"/>
+                              <w:calendar w:val="gregorian"/>
+                            </w:date>
+                          </w:sdtPr>
+                          <w:sdtContent>
+                            <w:p>
+                              <w:pPr>
+                                <w:pStyle w:val="SemEspaamento"/>
+                                <w:jc w:val="right"/>
+                                <w:rPr>
+                                  <w:color w:val="FFFFFF" w:themeColor="background1"/>
+                                  <w:sz w:val="24"/>
+                                  <w:szCs w:val="24"/>
+                                </w:rPr>
+                              </w:pPr>
+                              <w:r>
+                                <w:rPr>
+                                  <w:color w:val="FFFFFF" w:themeColor="background1"/>
+                                  <w:sz w:val="24"/>
+                                  <w:szCs w:val="24"/>
+                                </w:rPr>
+                                <w:t>2015</w:t>
+                              </w:r>
+                            </w:p>
+                          </w:sdtContent>
+                        </w:sdt>
+                      </w:txbxContent>
+                    </v:textbox>
+                    <w10:wrap anchorx="margin" anchory="page"/>
+                  </v:rect>
+                </w:pict>
+              </mc:Fallback>
+            </mc:AlternateContent>
+          </w:r>
+          <w:r>
+            <w:rPr>
+              <w:b/>
+            </w:rPr>
+            <w:br w:type="page"/>
+          </w:r>
+        </w:p>
+      </w:sdtContent>
+    </w:sdt>
+    <w:sdt>
+      <w:sdtPr>
+        <w:id w:val="407497463"/>
+        <w:docPartObj>
+          <w:docPartGallery w:val="Table of Contents"/>
+          <w:docPartUnique/>
+        </w:docPartObj>
+      </w:sdtPr>
+      <w:sdtEndPr>
         <w:rPr>
-          <w:b/>
+          <w:bCs/>
+          <w:lang w:eastAsia="en-US"/>
         </w:rPr>
-        <w:t>Título: “</w:t>
-      </w:r>
-      <w:r>
-        <w:rPr>
-          <w:b/>
-        </w:rPr>
-        <w:t xml:space="preserve">Middleware para sistema de localização de material bibliotecário baseado em </w:t>
-      </w:r>
-      <w:r>
-        <w:rPr>
-          <w:b/>
-        </w:rPr>
-        <w:t>RFID. ”</w:t>
-      </w:r>
-    </w:p>
+      </w:sdtEndPr>
+      <w:sdtContent>
+        <w:p>
+          <w:pPr>
+            <w:pStyle w:val="CabealhodoSumrio"/>
+          </w:pPr>
+          <w:r>
+            <w:t>Sumário</w:t>
+          </w:r>
+        </w:p>
+        <w:p>
+          <w:pPr>
+            <w:pStyle w:val="Sumrio1"/>
+            <w:tabs>
+              <w:tab w:val="right" w:leader="dot" w:pos="8828"/>
+            </w:tabs>
+            <w:rPr>
+              <w:noProof/>
+            </w:rPr>
+          </w:pPr>
+          <w:r>
+            <w:fldChar w:fldCharType="begin"/>
+          </w:r>
+          <w:r>
+            <w:instrText xml:space="preserve"> TOC \o "1-3" \h \z \u </w:instrText>
+          </w:r>
+          <w:r>
+            <w:fldChar w:fldCharType="separate"/>
+          </w:r>
+          <w:hyperlink w:anchor="_Toc435517223" w:history="1">
+            <w:r>
+              <w:rPr>
+                <w:rStyle w:val="Hyperlink"/>
+                <w:noProof/>
+              </w:rPr>
+              <w:t>Objetivo</w:t>
+            </w:r>
+            <w:r>
+              <w:rPr>
+                <w:noProof/>
+                <w:webHidden/>
+              </w:rPr>
+              <w:tab/>
+            </w:r>
+            <w:r>
+              <w:rPr>
+                <w:noProof/>
+                <w:webHidden/>
+              </w:rPr>
+              <w:fldChar w:fldCharType="begin"/>
+            </w:r>
+            <w:r>
+              <w:rPr>
+                <w:noProof/>
+                <w:webHidden/>
+              </w:rPr>
+              <w:instrText xml:space="preserve"> PAGEREF _Toc435517223 \h </w:instrText>
+            </w:r>
+            <w:r>
+              <w:rPr>
+                <w:noProof/>
+                <w:webHidden/>
+              </w:rPr>
+            </w:r>
+            <w:r>
+              <w:rPr>
+                <w:noProof/>
+                <w:webHidden/>
+              </w:rPr>
+              <w:fldChar w:fldCharType="separate"/>
+            </w:r>
+            <w:r>
+              <w:rPr>
+                <w:noProof/>
+                <w:webHidden/>
+              </w:rPr>
+              <w:t>2</w:t>
+            </w:r>
+            <w:r>
+              <w:rPr>
+                <w:noProof/>
+                <w:webHidden/>
+              </w:rPr>
+              <w:fldChar w:fldCharType="end"/>
+            </w:r>
+          </w:hyperlink>
+        </w:p>
+        <w:p>
+          <w:pPr>
+            <w:pStyle w:val="Sumrio1"/>
+            <w:tabs>
+              <w:tab w:val="right" w:leader="dot" w:pos="8828"/>
+            </w:tabs>
+            <w:rPr>
+              <w:noProof/>
+            </w:rPr>
+          </w:pPr>
+          <w:hyperlink w:anchor="_Toc435517224" w:history="1">
+            <w:r>
+              <w:rPr>
+                <w:rStyle w:val="Hyperlink"/>
+                <w:noProof/>
+              </w:rPr>
+              <w:t>Justificativa</w:t>
+            </w:r>
+            <w:r>
+              <w:rPr>
+                <w:noProof/>
+                <w:webHidden/>
+              </w:rPr>
+              <w:tab/>
+            </w:r>
+            <w:r>
+              <w:rPr>
+                <w:noProof/>
+                <w:webHidden/>
+              </w:rPr>
+              <w:fldChar w:fldCharType="begin"/>
+            </w:r>
+            <w:r>
+              <w:rPr>
+                <w:noProof/>
+                <w:webHidden/>
+              </w:rPr>
+              <w:instrText xml:space="preserve"> PAGEREF _Toc435517224 \h </w:instrText>
+            </w:r>
+            <w:r>
+              <w:rPr>
+                <w:noProof/>
+                <w:webHidden/>
+              </w:rPr>
+            </w:r>
+            <w:r>
+              <w:rPr>
+                <w:noProof/>
+                <w:webHidden/>
+              </w:rPr>
+              <w:fldChar w:fldCharType="separate"/>
+            </w:r>
+            <w:r>
+              <w:rPr>
+                <w:noProof/>
+                <w:webHidden/>
+              </w:rPr>
+              <w:t>2</w:t>
+            </w:r>
+            <w:r>
+              <w:rPr>
+                <w:noProof/>
+                <w:webHidden/>
+              </w:rPr>
+              <w:fldChar w:fldCharType="end"/>
+            </w:r>
+          </w:hyperlink>
+        </w:p>
+        <w:p>
+          <w:pPr>
+            <w:pStyle w:val="Sumrio1"/>
+            <w:tabs>
+              <w:tab w:val="right" w:leader="dot" w:pos="8828"/>
+            </w:tabs>
+            <w:rPr>
+              <w:noProof/>
+            </w:rPr>
+          </w:pPr>
+          <w:hyperlink w:anchor="_Toc435517225" w:history="1">
+            <w:r>
+              <w:rPr>
+                <w:rStyle w:val="Hyperlink"/>
+                <w:noProof/>
+              </w:rPr>
+              <w:t>Resumo</w:t>
+            </w:r>
+            <w:r>
+              <w:rPr>
+                <w:noProof/>
+                <w:webHidden/>
+              </w:rPr>
+              <w:tab/>
+            </w:r>
+            <w:r>
+              <w:rPr>
+                <w:noProof/>
+                <w:webHidden/>
+              </w:rPr>
+              <w:fldChar w:fldCharType="begin"/>
+            </w:r>
+            <w:r>
+              <w:rPr>
+                <w:noProof/>
+                <w:webHidden/>
+              </w:rPr>
+              <w:instrText xml:space="preserve"> PAGEREF _Toc435517225 \h </w:instrText>
+            </w:r>
+            <w:r>
+              <w:rPr>
+                <w:noProof/>
+                <w:webHidden/>
+              </w:rPr>
+            </w:r>
+            <w:r>
+              <w:rPr>
+                <w:noProof/>
+                <w:webHidden/>
+              </w:rPr>
+              <w:fldChar w:fldCharType="separate"/>
+            </w:r>
+            <w:r>
+              <w:rPr>
+                <w:noProof/>
+                <w:webHidden/>
+              </w:rPr>
+              <w:t>2</w:t>
+            </w:r>
+            <w:r>
+              <w:rPr>
+                <w:noProof/>
+                <w:webHidden/>
+              </w:rPr>
+              <w:fldChar w:fldCharType="end"/>
+            </w:r>
+          </w:hyperlink>
+        </w:p>
+        <w:p>
+          <w:pPr>
+            <w:pStyle w:val="Sumrio1"/>
+            <w:tabs>
+              <w:tab w:val="right" w:leader="dot" w:pos="8828"/>
+            </w:tabs>
+            <w:rPr>
+              <w:noProof/>
+            </w:rPr>
+          </w:pPr>
+          <w:hyperlink w:anchor="_Toc435517226" w:history="1">
+            <w:r>
+              <w:rPr>
+                <w:rStyle w:val="Hyperlink"/>
+                <w:noProof/>
+              </w:rPr>
+              <w:t>Metodologia</w:t>
+            </w:r>
+            <w:r>
+              <w:rPr>
+                <w:noProof/>
+                <w:webHidden/>
+              </w:rPr>
+              <w:tab/>
+            </w:r>
+            <w:r>
+              <w:rPr>
+                <w:noProof/>
+                <w:webHidden/>
+              </w:rPr>
+              <w:fldChar w:fldCharType="begin"/>
+            </w:r>
+            <w:r>
+              <w:rPr>
+                <w:noProof/>
+                <w:webHidden/>
+              </w:rPr>
+              <w:instrText xml:space="preserve"> PAGEREF _Toc435517226 \h </w:instrText>
+            </w:r>
+            <w:r>
+              <w:rPr>
+                <w:noProof/>
+                <w:webHidden/>
+              </w:rPr>
+            </w:r>
+            <w:r>
+              <w:rPr>
+                <w:noProof/>
+                <w:webHidden/>
+              </w:rPr>
+              <w:fldChar w:fldCharType="separate"/>
+            </w:r>
+            <w:r>
+              <w:rPr>
+                <w:noProof/>
+                <w:webHidden/>
+              </w:rPr>
+              <w:t>2</w:t>
+            </w:r>
+            <w:r>
+              <w:rPr>
+                <w:noProof/>
+                <w:webHidden/>
+              </w:rPr>
+              <w:fldChar w:fldCharType="end"/>
+            </w:r>
+          </w:hyperlink>
+        </w:p>
+        <w:p>
+          <w:r>
+            <w:rPr>
+              <w:b/>
+              <w:bCs/>
+            </w:rPr>
+            <w:fldChar w:fldCharType="end"/>
+          </w:r>
+        </w:p>
+      </w:sdtContent>
+    </w:sdt>
     <w:p>
       <w:pPr>
         <w:jc w:val="center"/>
@@ -38,20 +889,36 @@
     </w:p>
     <w:p>
       <w:pPr>
-        <w:jc w:val="both"/>
-      </w:pPr>
-      <w:r>
+        <w:spacing w:after="160" w:line="259" w:lineRule="auto"/>
         <w:rPr>
           <w:b/>
         </w:rPr>
-        <w:t>Objetivo</w:t>
-      </w:r>
-      <w:r>
-        <w:t>:</w:t>
+      </w:pPr>
+      <w:r>
+        <w:rPr>
+          <w:b/>
+        </w:rPr>
+        <w:br w:type="page"/>
       </w:r>
     </w:p>
     <w:p>
       <w:pPr>
+        <w:pStyle w:val="Ttulo1"/>
+      </w:pPr>
+      <w:bookmarkStart w:id="0" w:name="_Toc435517223"/>
+      <w:r>
+        <w:rPr>
+          <w:rStyle w:val="Ttulo1Char"/>
+          <w:b/>
+        </w:rPr>
+        <w:lastRenderedPageBreak/>
+        <w:t>Objetivo</w:t>
+      </w:r>
+      <w:bookmarkEnd w:id="0"/>
+    </w:p>
+    <w:p>
+      <w:pPr>
+        <w:ind w:firstLine="720"/>
         <w:jc w:val="both"/>
       </w:pPr>
       <w:r>
@@ -70,20 +937,23 @@
       <w:pPr>
         <w:jc w:val="both"/>
       </w:pPr>
+      <w:bookmarkStart w:id="1" w:name="_Toc435517224"/>
       <w:r>
         <w:rPr>
-          <w:b/>
+          <w:rStyle w:val="Ttulo1Char"/>
         </w:rPr>
-        <w:t>Justificativa:</w:t>
-      </w:r>
-      <w:r>
-        <w:t xml:space="preserve"> </w:t>
-      </w:r>
+        <w:t>Justificativa</w:t>
+      </w:r>
+      <w:bookmarkEnd w:id="1"/>
     </w:p>
     <w:p>
       <w:pPr>
+        <w:ind w:firstLine="720"/>
         <w:jc w:val="both"/>
       </w:pPr>
+      <w:r>
+        <w:t xml:space="preserve">Como um esforço para melhorar o atendimento na biblioteca do IFSP – Campus Hortolândia, iniciou-se um projeto de extensão com o objetivo de desenvolver um sistema que apoiasse os servidores na localização e controle do acervo bibliotecário. Esse sistema utilizaria a tecnologia de RFID para fazer a localização desse material. Para o funcionamento adequado de um sistema baseado nessa tecnologia é necessário o desenvolvimento de um middleware. </w:t>
+      </w:r>
       <w:r>
         <w:t>O middleware é parte essencial de um sistema de RFID pois é ele que</w:t>
       </w:r>
@@ -112,19 +982,22 @@
       <w:pPr>
         <w:jc w:val="both"/>
       </w:pPr>
+      <w:bookmarkStart w:id="2" w:name="_Toc435517225"/>
       <w:r>
         <w:rPr>
-          <w:b/>
+          <w:rStyle w:val="Ttulo1Char"/>
         </w:rPr>
         <w:t>Resumo</w:t>
       </w:r>
-      <w:r>
-        <w:t>:</w:t>
-      </w:r>
+      <w:bookmarkEnd w:id="2"/>
     </w:p>
     <w:p>
       <w:pPr>
+        <w:ind w:firstLine="720"/>
         <w:jc w:val="both"/>
+        <w:rPr>
+          <w:u w:val="single"/>
+        </w:rPr>
       </w:pPr>
       <w:r>
         <w:t>Um sistema de middleware é responsável por intermediar a comunicação entre dois outros sistemas para que ela seja feita de maneira transparente.</w:t>
@@ -133,32 +1006,32 @@
         <w:t xml:space="preserve"> Em um sistema de RFID ele é utilizado para fazer a comunicação entre o software presente </w:t>
       </w:r>
       <w:r>
-        <w:t xml:space="preserve">na antena e uma outra aplicação. O middleware deste trabalho será desenvolvido em </w:t>
-      </w:r>
-      <w:proofErr w:type="spellStart"/>
-      <w:r>
-        <w:t>python</w:t>
-      </w:r>
-      <w:proofErr w:type="spellEnd"/>
-      <w:r>
-        <w:t xml:space="preserve"> devido a compatibilidade dele com o </w:t>
-      </w:r>
-      <w:r>
-        <w:t xml:space="preserve">sistema utilizado no </w:t>
-      </w:r>
-      <w:proofErr w:type="spellStart"/>
-      <w:r>
-        <w:t>singleboard</w:t>
-      </w:r>
-      <w:proofErr w:type="spellEnd"/>
-      <w:r>
+        <w:t>nos leitores</w:t>
+      </w:r>
+      <w:r>
+        <w:t xml:space="preserve"> e uma outra aplicação. O middleware deste trabalho será desenvolvido em python devido a compatibilidade dele com o </w:t>
+      </w:r>
+      <w:r>
+        <w:t>sistema utilizado no</w:t>
+      </w:r>
+      <w:r>
+        <w:rPr>
+          <w:lang w:val="en-US"/>
+        </w:rPr>
         <w:t xml:space="preserve"> </w:t>
       </w:r>
-      <w:proofErr w:type="spellStart"/>
-      <w:r>
-        <w:t>computer</w:t>
-      </w:r>
-      <w:proofErr w:type="spellEnd"/>
+      <w:r>
+        <w:rPr>
+          <w:lang w:val="en-US"/>
+        </w:rPr>
+        <w:t>single board</w:t>
+      </w:r>
+      <w:r>
+        <w:rPr>
+          <w:lang w:val="en-US"/>
+        </w:rPr>
+        <w:t xml:space="preserve"> computer</w:t>
+      </w:r>
       <w:r>
         <w:t xml:space="preserve"> </w:t>
       </w:r>
@@ -167,6 +1040,9 @@
       </w:r>
       <w:r>
         <w:t>.</w:t>
+      </w:r>
+      <w:r>
+        <w:t xml:space="preserve"> O sistema e a interface de consulta utilizada pelo usuário serão desenvolvidos em PHP e HTML5.</w:t>
       </w:r>
     </w:p>
     <w:p>
@@ -176,20 +1052,17 @@
     </w:p>
     <w:p>
       <w:pPr>
-        <w:jc w:val="both"/>
-        <w:rPr>
-          <w:b/>
-        </w:rPr>
+        <w:pStyle w:val="Ttulo1"/>
       </w:pPr>
-      <w:r>
-        <w:rPr>
-          <w:b/>
-        </w:rPr>
+      <w:bookmarkStart w:id="3" w:name="_Toc435517226"/>
+      <w:r>
         <w:t>Metodologia</w:t>
       </w:r>
+      <w:bookmarkEnd w:id="3"/>
     </w:p>
     <w:p>
       <w:pPr>
+        <w:ind w:firstLine="720"/>
         <w:jc w:val="both"/>
       </w:pPr>
       <w:r>
@@ -208,29 +1081,29 @@
         <w:t>serão entregues os documentos</w:t>
       </w:r>
       <w:r>
-        <w:t xml:space="preserve"> de </w:t>
-      </w:r>
-      <w:proofErr w:type="spellStart"/>
-      <w:r>
-        <w:t>Users</w:t>
-      </w:r>
-      <w:proofErr w:type="spellEnd"/>
-      <w:r>
-        <w:t xml:space="preserve"> </w:t>
-      </w:r>
-      <w:proofErr w:type="spellStart"/>
-      <w:r>
-        <w:t>Stories</w:t>
-      </w:r>
-      <w:proofErr w:type="spellEnd"/>
-      <w:r>
-        <w:t xml:space="preserve"> e protótipos do sistema em forma de </w:t>
-      </w:r>
-      <w:proofErr w:type="spellStart"/>
-      <w:r>
-        <w:t>wireframes</w:t>
-      </w:r>
-      <w:proofErr w:type="spellEnd"/>
+        <w:t xml:space="preserve"> de</w:t>
+      </w:r>
+      <w:r>
+        <w:rPr>
+          <w:lang w:val="en-US"/>
+        </w:rPr>
+        <w:t xml:space="preserve"> Users</w:t>
+      </w:r>
+      <w:r>
+        <w:rPr>
+          <w:lang w:val="en-US"/>
+        </w:rPr>
+        <w:t xml:space="preserve"> Stories</w:t>
+      </w:r>
+      <w:r>
+        <w:t xml:space="preserve"> e protótipos do sistema em forma de</w:t>
+      </w:r>
+      <w:r>
+        <w:rPr>
+          <w:lang w:val="en-US"/>
+        </w:rPr>
+        <w:t xml:space="preserve"> wireframes</w:t>
+      </w:r>
       <w:r>
         <w:t xml:space="preserve"> e por fim, para a </w:t>
       </w:r>
@@ -248,10 +1121,44 @@
       </w:r>
       <w:r>
         <w:t>o esquema físico do banco de dados e uma lista das ferramentas e tecnologias utilizadas no desenvolvimento das páginas.</w:t>
+      </w:r>
+      <w:r>
+        <w:t xml:space="preserve"> Todos os artefatos e a aplicação desenvolvida </w:t>
+      </w:r>
+      <w:r>
+        <w:t>estão</w:t>
+      </w:r>
+      <w:r>
+        <w:t xml:space="preserve"> sendo </w:t>
+      </w:r>
+      <w:r>
+        <w:t>armazenados</w:t>
+      </w:r>
+      <w:r>
+        <w:t xml:space="preserve"> no repositório GitHub </w:t>
+      </w:r>
+      <w:r>
+        <w:t xml:space="preserve">e pode ser acessado no endereço </w:t>
+      </w:r>
+      <w:r>
+        <w:t>https://github.com/diogenesprocode/TrabalhoInterdisciplinar.git</w:t>
+      </w:r>
+      <w:r>
+        <w:t xml:space="preserve"> e sendo versionada com a aplicação</w:t>
+      </w:r>
+      <w:r>
+        <w:rPr>
+          <w:lang w:val="en-US"/>
+        </w:rPr>
+        <w:t xml:space="preserve"> Git</w:t>
+      </w:r>
+      <w:r>
+        <w:t>.</w:t>
       </w:r>
     </w:p>
     <w:p>
       <w:pPr>
+        <w:ind w:firstLine="720"/>
         <w:jc w:val="both"/>
       </w:pPr>
       <w:r>
@@ -264,67 +1171,20 @@
         <w:t>o</w:t>
       </w:r>
       <w:r>
-        <w:t xml:space="preserve"> middleware em </w:t>
-      </w:r>
-      <w:proofErr w:type="spellStart"/>
-      <w:r>
-        <w:t>python</w:t>
-      </w:r>
-      <w:proofErr w:type="spellEnd"/>
-      <w:r>
-        <w:t xml:space="preserve"> responsável por intermediar a comunicação entre as antenas e o sistema de consulta que será desenvolvido em html5, </w:t>
-      </w:r>
-      <w:proofErr w:type="spellStart"/>
-      <w:r>
-        <w:t>php</w:t>
-      </w:r>
-      <w:proofErr w:type="spellEnd"/>
-      <w:r>
-        <w:t xml:space="preserve"> e </w:t>
-      </w:r>
-      <w:proofErr w:type="spellStart"/>
-      <w:r>
-        <w:t>javascript</w:t>
-      </w:r>
-      <w:proofErr w:type="spellEnd"/>
-      <w:r>
-        <w:t>.</w:t>
-      </w:r>
-      <w:r>
-        <w:t xml:space="preserve"> Para </w:t>
-      </w:r>
-      <w:r>
-        <w:t>realizar o versionamento do</w:t>
-      </w:r>
-      <w:r>
-        <w:t xml:space="preserve"> código durante o desenvolvimento </w:t>
-      </w:r>
-      <w:r>
-        <w:t>está</w:t>
-      </w:r>
-      <w:r>
-        <w:t xml:space="preserve"> sendo utilizado o </w:t>
-      </w:r>
-      <w:proofErr w:type="spellStart"/>
-      <w:r>
-        <w:t>Git</w:t>
-      </w:r>
-      <w:proofErr w:type="spellEnd"/>
-      <w:r>
-        <w:t xml:space="preserve"> e um repositório no GitHub.</w:t>
-      </w:r>
-    </w:p>
-    <w:p>
-      <w:pPr>
-        <w:jc w:val="both"/>
-      </w:pPr>
-      <w:bookmarkStart w:id="0" w:name="_GoBack"/>
-      <w:bookmarkEnd w:id="0"/>
+        <w:t xml:space="preserve"> middleware em python responsável por intermediar a comunicação entre as </w:t>
+      </w:r>
+      <w:bookmarkStart w:id="4" w:name="_GoBack"/>
+      <w:bookmarkEnd w:id="4"/>
+      <w:r>
+        <w:t>antenas e o sistema de consulta que será desenvolvido em html5, php e javascript.</w:t>
+      </w:r>
     </w:p>
     <w:sectPr>
       <w:pgSz w:w="12240" w:h="15840"/>
       <w:pgMar w:top="1417" w:right="1701" w:bottom="1417" w:left="1701" w:header="708" w:footer="708" w:gutter="0"/>
+      <w:pgNumType w:start="0"/>
       <w:cols w:space="708"/>
+      <w:titlePg/>
       <w:docGrid w:linePitch="360"/>
     </w:sectPr>
   </w:body>
@@ -733,6 +1593,22 @@
       <w:lang w:val="pt-BR"/>
     </w:rPr>
   </w:style>
+  <w:style w:type="paragraph" w:styleId="Ttulo1">
+    <w:name w:val="heading 1"/>
+    <w:basedOn w:val="Normal"/>
+    <w:next w:val="Normal"/>
+    <w:link w:val="Ttulo1Char"/>
+    <w:uiPriority w:val="9"/>
+    <w:qFormat/>
+    <w:rsid w:val="00CF2C63"/>
+    <w:pPr>
+      <w:jc w:val="both"/>
+      <w:outlineLvl w:val="0"/>
+    </w:pPr>
+    <w:rPr>
+      <w:b/>
+    </w:rPr>
+  </w:style>
   <w:style w:type="character" w:default="1" w:styleId="Fontepargpadro">
     <w:name w:val="Default Paragraph Font"/>
     <w:uiPriority w:val="1"/>
@@ -759,6 +1635,82 @@
     <w:uiPriority w:val="99"/>
     <w:semiHidden/>
     <w:unhideWhenUsed/>
+  </w:style>
+  <w:style w:type="paragraph" w:styleId="SemEspaamento">
+    <w:name w:val="No Spacing"/>
+    <w:link w:val="SemEspaamentoChar"/>
+    <w:uiPriority w:val="1"/>
+    <w:qFormat/>
+    <w:rsid w:val="00CF2C63"/>
+    <w:pPr>
+      <w:spacing w:after="0" w:line="240" w:lineRule="auto"/>
+    </w:pPr>
+    <w:rPr>
+      <w:rFonts w:eastAsiaTheme="minorEastAsia"/>
+      <w:lang w:val="pt-BR" w:eastAsia="pt-BR"/>
+    </w:rPr>
+  </w:style>
+  <w:style w:type="character" w:customStyle="1" w:styleId="SemEspaamentoChar">
+    <w:name w:val="Sem Espaçamento Char"/>
+    <w:basedOn w:val="Fontepargpadro"/>
+    <w:link w:val="SemEspaamento"/>
+    <w:uiPriority w:val="1"/>
+    <w:rsid w:val="00CF2C63"/>
+    <w:rPr>
+      <w:rFonts w:eastAsiaTheme="minorEastAsia"/>
+      <w:lang w:val="pt-BR" w:eastAsia="pt-BR"/>
+    </w:rPr>
+  </w:style>
+  <w:style w:type="character" w:customStyle="1" w:styleId="Ttulo1Char">
+    <w:name w:val="Título 1 Char"/>
+    <w:basedOn w:val="Fontepargpadro"/>
+    <w:link w:val="Ttulo1"/>
+    <w:uiPriority w:val="9"/>
+    <w:rsid w:val="00CF2C63"/>
+    <w:rPr>
+      <w:rFonts w:ascii="Calibri" w:hAnsi="Calibri"/>
+      <w:b/>
+      <w:lang w:val="pt-BR"/>
+    </w:rPr>
+  </w:style>
+  <w:style w:type="paragraph" w:styleId="CabealhodoSumrio">
+    <w:name w:val="TOC Heading"/>
+    <w:basedOn w:val="Ttulo1"/>
+    <w:next w:val="Normal"/>
+    <w:uiPriority w:val="39"/>
+    <w:unhideWhenUsed/>
+    <w:qFormat/>
+    <w:rsid w:val="00CF2C63"/>
+    <w:pPr>
+      <w:spacing w:line="259" w:lineRule="auto"/>
+      <w:outlineLvl w:val="9"/>
+    </w:pPr>
+    <w:rPr>
+      <w:lang w:eastAsia="pt-BR"/>
+    </w:rPr>
+  </w:style>
+  <w:style w:type="paragraph" w:styleId="Sumrio1">
+    <w:name w:val="toc 1"/>
+    <w:basedOn w:val="Normal"/>
+    <w:next w:val="Normal"/>
+    <w:autoRedefine/>
+    <w:uiPriority w:val="39"/>
+    <w:unhideWhenUsed/>
+    <w:rsid w:val="00CF2C63"/>
+    <w:pPr>
+      <w:spacing w:after="100"/>
+    </w:pPr>
+  </w:style>
+  <w:style w:type="character" w:styleId="Hyperlink">
+    <w:name w:val="Hyperlink"/>
+    <w:basedOn w:val="Fontepargpadro"/>
+    <w:uiPriority w:val="99"/>
+    <w:unhideWhenUsed/>
+    <w:rsid w:val="00CF2C63"/>
+    <w:rPr>
+      <w:color w:val="0563C1" w:themeColor="hyperlink"/>
+      <w:u w:val="single"/>
+    </w:rPr>
   </w:style>
 </w:styles>
 </file>
@@ -1022,4 +1974,35 @@
     </a:ext>
   </a:extLst>
 </a:theme>
+</file>
+
+<file path=customXml/item1.xml><?xml version="1.0" encoding="utf-8"?>
+<CoverPageProperties xmlns="http://schemas.microsoft.com/office/2006/coverPageProps">
+  <PublishDate>2015</PublishDate>
+  <Abstract/>
+  <CompanyAddress/>
+  <CompanyPhone/>
+  <CompanyFax/>
+  <CompanyEmail/>
+</CoverPageProperties>
+</file>
+
+<file path=customXml/item2.xml><?xml version="1.0" encoding="utf-8"?>
+<b:Sources xmlns:b="http://schemas.openxmlformats.org/officeDocument/2006/bibliography" xmlns="http://schemas.openxmlformats.org/officeDocument/2006/bibliography" SelectedStyle="\APASixthEditionOfficeOnline.xsl" StyleName="APA" Version="6"/>
+</file>
+
+<file path=customXml/itemProps1.xml><?xml version="1.0" encoding="utf-8"?>
+<ds:datastoreItem xmlns:ds="http://schemas.openxmlformats.org/officeDocument/2006/customXml" ds:itemID="{55AF091B-3C7A-41E3-B477-F2FDAA23CFDA}">
+  <ds:schemaRefs>
+    <ds:schemaRef ds:uri="http://schemas.microsoft.com/office/2006/coverPageProps"/>
+  </ds:schemaRefs>
+</ds:datastoreItem>
+</file>
+
+<file path=customXml/itemProps2.xml><?xml version="1.0" encoding="utf-8"?>
+<ds:datastoreItem xmlns:ds="http://schemas.openxmlformats.org/officeDocument/2006/customXml" ds:itemID="{52A8821F-E370-47BB-AFD0-4336DB352BC4}">
+  <ds:schemaRefs>
+    <ds:schemaRef ds:uri="http://schemas.openxmlformats.org/officeDocument/2006/bibliography"/>
+  </ds:schemaRefs>
+</ds:datastoreItem>
 </file>
</xml_diff>